<commit_message>
HOw to play typo fixes
</commit_message>
<xml_diff>
--- a/INSANITY.gmx/sprites/images/New folder/How to Play Maze Mania.docx
+++ b/INSANITY.gmx/sprites/images/New folder/How to Play Maze Mania.docx
@@ -44,7 +44,57 @@
           <w:sz w:val="24"/>
           <w:szCs w:val="24"/>
         </w:rPr>
-        <w:t xml:space="preserve">Use WASD to move and Progress through the maze  </w:t>
+        <w:t>Use</w:t>
+      </w:r>
+      <w:r>
+        <w:rPr>
+          <w:rFonts w:ascii="Joystix Monospace" w:hAnsi="Joystix Monospace"/>
+          <w:sz w:val="24"/>
+          <w:szCs w:val="24"/>
+        </w:rPr>
+        <w:t xml:space="preserve"> the arrow keys</w:t>
+      </w:r>
+      <w:r>
+        <w:rPr>
+          <w:rFonts w:ascii="Joystix Monospace" w:hAnsi="Joystix Monospace"/>
+          <w:sz w:val="24"/>
+          <w:szCs w:val="24"/>
+        </w:rPr>
+        <w:t xml:space="preserve"> to move</w:t>
+      </w:r>
+      <w:r>
+        <w:rPr>
+          <w:rFonts w:ascii="Joystix Monospace" w:hAnsi="Joystix Monospace"/>
+          <w:sz w:val="24"/>
+          <w:szCs w:val="24"/>
+        </w:rPr>
+        <w:t xml:space="preserve"> (Use </w:t>
+      </w:r>
+      <w:proofErr w:type="spellStart"/>
+      <w:r>
+        <w:rPr>
+          <w:rFonts w:ascii="Joystix Monospace" w:hAnsi="Joystix Monospace"/>
+          <w:sz w:val="24"/>
+          <w:szCs w:val="24"/>
+        </w:rPr>
+        <w:t>wasd</w:t>
+      </w:r>
+      <w:proofErr w:type="spellEnd"/>
+      <w:r>
+        <w:rPr>
+          <w:rFonts w:ascii="Joystix Monospace" w:hAnsi="Joystix Monospace"/>
+          <w:sz w:val="24"/>
+          <w:szCs w:val="24"/>
+        </w:rPr>
+        <w:t xml:space="preserve"> for p2)</w:t>
+      </w:r>
+      <w:r>
+        <w:rPr>
+          <w:rFonts w:ascii="Joystix Monospace" w:hAnsi="Joystix Monospace"/>
+          <w:sz w:val="24"/>
+          <w:szCs w:val="24"/>
+        </w:rPr>
+        <w:t xml:space="preserve"> and Progress through the maze  </w:t>
       </w:r>
     </w:p>
     <w:p>
@@ -132,54 +182,62 @@
           <w:szCs w:val="24"/>
         </w:rPr>
         <w:t xml:space="preserve"> without dying or before time runs out!</w:t>
+      </w:r>
+    </w:p>
+    <w:p>
+      <w:pPr>
+        <w:ind w:left="720" w:hanging="720"/>
+        <w:rPr>
+          <w:rFonts w:ascii="Joystix Monospace" w:hAnsi="Joystix Monospace"/>
+          <w:sz w:val="24"/>
+          <w:szCs w:val="24"/>
+        </w:rPr>
+      </w:pPr>
+    </w:p>
+    <w:p>
+      <w:pPr>
+        <w:ind w:left="720" w:hanging="720"/>
+        <w:rPr>
+          <w:rFonts w:ascii="Joystix Monospace" w:hAnsi="Joystix Monospace"/>
+          <w:sz w:val="24"/>
+          <w:szCs w:val="24"/>
+        </w:rPr>
+      </w:pPr>
+      <w:r>
+        <w:rPr>
+          <w:rFonts w:ascii="Joystix Monospace" w:hAnsi="Joystix Monospace"/>
+          <w:sz w:val="24"/>
+          <w:szCs w:val="24"/>
+        </w:rPr>
+        <w:t xml:space="preserve">The color </w:t>
+      </w:r>
+      <w:r>
+        <w:rPr>
+          <w:rFonts w:ascii="Joystix Monospace" w:hAnsi="Joystix Monospace"/>
+          <w:color w:val="7030A0"/>
+          <w:sz w:val="24"/>
+          <w:szCs w:val="24"/>
+        </w:rPr>
+        <w:t xml:space="preserve">purple </w:t>
+      </w:r>
+      <w:r>
+        <w:rPr>
+          <w:rFonts w:ascii="Joystix Monospace" w:hAnsi="Joystix Monospace"/>
+          <w:sz w:val="24"/>
+          <w:szCs w:val="24"/>
+        </w:rPr>
+        <w:t>is bad and will lead to death</w:t>
+      </w:r>
+      <w:r>
+        <w:rPr>
+          <w:rFonts w:ascii="Joystix Monospace" w:hAnsi="Joystix Monospace"/>
+          <w:sz w:val="24"/>
+          <w:szCs w:val="24"/>
+        </w:rPr>
+        <w:t>,</w:t>
       </w:r>
       <w:bookmarkStart w:id="0" w:name="_GoBack"/>
       <w:bookmarkEnd w:id="0"/>
-    </w:p>
-    <w:p>
-      <w:pPr>
-        <w:ind w:left="720" w:hanging="720"/>
-        <w:rPr>
-          <w:rFonts w:ascii="Joystix Monospace" w:hAnsi="Joystix Monospace"/>
-          <w:sz w:val="24"/>
-          <w:szCs w:val="24"/>
-        </w:rPr>
-      </w:pPr>
-    </w:p>
-    <w:p>
-      <w:pPr>
-        <w:ind w:left="720" w:hanging="720"/>
-        <w:rPr>
-          <w:rFonts w:ascii="Joystix Monospace" w:hAnsi="Joystix Monospace"/>
-          <w:sz w:val="24"/>
-          <w:szCs w:val="24"/>
-        </w:rPr>
-      </w:pPr>
-      <w:r>
-        <w:rPr>
-          <w:rFonts w:ascii="Joystix Monospace" w:hAnsi="Joystix Monospace"/>
-          <w:sz w:val="24"/>
-          <w:szCs w:val="24"/>
-        </w:rPr>
-        <w:t xml:space="preserve">The color </w:t>
-      </w:r>
-      <w:r>
-        <w:rPr>
-          <w:rFonts w:ascii="Joystix Monospace" w:hAnsi="Joystix Monospace"/>
-          <w:color w:val="7030A0"/>
-          <w:sz w:val="24"/>
-          <w:szCs w:val="24"/>
-        </w:rPr>
-        <w:t xml:space="preserve">purple </w:t>
-      </w:r>
-      <w:r>
-        <w:rPr>
-          <w:rFonts w:ascii="Joystix Monospace" w:hAnsi="Joystix Monospace"/>
-          <w:sz w:val="24"/>
-          <w:szCs w:val="24"/>
-        </w:rPr>
-        <w:t>is bad and will lead to death</w:t>
-      </w:r>
       <w:r>
         <w:rPr>
           <w:rFonts w:ascii="Joystix Monospace" w:hAnsi="Joystix Monospace"/>

</xml_diff>